<commit_message>
Dunno whwat i changed
</commit_message>
<xml_diff>
--- a/a3_Report.docx
+++ b/a3_Report.docx
@@ -174,13 +174,7 @@
         <w:pStyle w:val="Heading2"/>
       </w:pPr>
       <w:r>
-        <w:t xml:space="preserve">Selecting a </w:t>
-      </w:r>
-      <w:r>
-        <w:t>Template</w:t>
-      </w:r>
-      <w:r>
-        <w:t xml:space="preserve"> (Heading 2)</w:t>
+        <w:t>Interface Usage</w:t>
       </w:r>
     </w:p>
     <w:p>
@@ -199,14 +193,6 @@
     </w:p>
     <w:p>
       <w:pPr>
-        <w:pStyle w:val="Heading2"/>
-      </w:pPr>
-      <w:r>
-        <w:t>Maintaining the Integrity of the Specifications</w:t>
-      </w:r>
-    </w:p>
-    <w:p>
-      <w:pPr>
         <w:pStyle w:val="BodyText"/>
         <w:rPr>
           <w:lang w:val="en-NZ"/>
@@ -216,10 +202,57 @@
         <w:rPr>
           <w:lang w:val="en-NZ"/>
         </w:rPr>
+        <w:t xml:space="preserve">Does not </w:t>
+      </w:r>
+      <w:proofErr w:type="spellStart"/>
+      <w:r>
+        <w:rPr>
+          <w:lang w:val="en-NZ"/>
+        </w:rPr>
+        <w:t>overwhile</w:t>
+      </w:r>
+      <w:proofErr w:type="spellEnd"/>
+      <w:r>
+        <w:rPr>
+          <w:lang w:val="en-NZ"/>
+        </w:rPr>
+        <w:t xml:space="preserve"> and return null values</w:t>
+      </w:r>
+    </w:p>
+    <w:p>
+      <w:pPr>
+        <w:pStyle w:val="Heading2"/>
+      </w:pPr>
+      <w:r>
+        <w:t>Variable modifiability</w:t>
+      </w:r>
+    </w:p>
+    <w:p>
+      <w:pPr>
+        <w:pStyle w:val="BodyText"/>
+      </w:pPr>
+      <w:r>
+        <w:rPr>
+          <w:lang w:val="en-NZ"/>
+        </w:rPr>
         <w:t>PLACEHOLDER</w:t>
       </w:r>
       <w:r>
         <w:t>.</w:t>
+      </w:r>
+    </w:p>
+    <w:p>
+      <w:pPr>
+        <w:pStyle w:val="BodyText"/>
+        <w:rPr>
+          <w:lang w:val="en-NZ"/>
+        </w:rPr>
+      </w:pPr>
+      <w:r>
+        <w:rPr>
+          <w:lang w:val="en-NZ"/>
+        </w:rPr>
+        <w:t>No hard coding</w:t>
       </w:r>
     </w:p>
     <w:p>

</xml_diff>